<commit_message>
Added to Update 4 document
</commit_message>
<xml_diff>
--- a/Documents/Update 4.docx
+++ b/Documents/Update 4.docx
@@ -306,6 +306,101 @@
           <w:rtl w:val="0"/>
         </w:rPr>
         <w:t xml:space="preserve">JavaScript</w:t>
+      </w:r>
+    </w:p>
+    <w:p>
+      <w:pPr>
+        <w:numPr>
+          <w:ilvl w:val="0"/>
+          <w:numId w:val="1"/>
+        </w:numPr>
+        <w:ind w:left="720" w:hanging="360"/>
+        <w:rPr>
+          <w:rFonts w:ascii="Times New Roman" w:cs="Times New Roman" w:eastAsia="Times New Roman" w:hAnsi="Times New Roman"/>
+          <w:sz w:val="24"/>
+          <w:szCs w:val="24"/>
+        </w:rPr>
+      </w:pPr>
+      <w:r>
+        <w:rPr>
+          <w:rFonts w:ascii="Times New Roman" w:cs="Times New Roman" w:eastAsia="Times New Roman" w:hAnsi="Times New Roman"/>
+          <w:sz w:val="24"/>
+          <w:szCs w:val="24"/>
+          <w:rtl w:val="0"/>
+        </w:rPr>
+        <w:t xml:space="preserve">Sticky function for navigation bar </w:t>
+      </w:r>
+    </w:p>
+    <w:p>
+      <w:pPr>
+        <w:numPr>
+          <w:ilvl w:val="1"/>
+          <w:numId w:val="1"/>
+        </w:numPr>
+        <w:ind w:left="1440" w:hanging="360"/>
+        <w:rPr>
+          <w:rFonts w:ascii="Times New Roman" w:cs="Times New Roman" w:eastAsia="Times New Roman" w:hAnsi="Times New Roman"/>
+          <w:sz w:val="24"/>
+          <w:szCs w:val="24"/>
+          <w:u w:val="none"/>
+        </w:rPr>
+      </w:pPr>
+      <w:r>
+        <w:rPr>
+          <w:rFonts w:ascii="Times New Roman" w:cs="Times New Roman" w:eastAsia="Times New Roman" w:hAnsi="Times New Roman"/>
+          <w:sz w:val="24"/>
+          <w:szCs w:val="24"/>
+          <w:rtl w:val="0"/>
+        </w:rPr>
+        <w:t xml:space="preserve">If user goes past the position of the navigation bar</w:t>
+      </w:r>
+    </w:p>
+    <w:p>
+      <w:pPr>
+        <w:numPr>
+          <w:ilvl w:val="2"/>
+          <w:numId w:val="1"/>
+        </w:numPr>
+        <w:ind w:left="2160" w:hanging="360"/>
+        <w:rPr>
+          <w:rFonts w:ascii="Times New Roman" w:cs="Times New Roman" w:eastAsia="Times New Roman" w:hAnsi="Times New Roman"/>
+          <w:sz w:val="24"/>
+          <w:szCs w:val="24"/>
+          <w:u w:val="none"/>
+        </w:rPr>
+      </w:pPr>
+      <w:r>
+        <w:rPr>
+          <w:rFonts w:ascii="Times New Roman" w:cs="Times New Roman" w:eastAsia="Times New Roman" w:hAnsi="Times New Roman"/>
+          <w:sz w:val="24"/>
+          <w:szCs w:val="24"/>
+          <w:rtl w:val="0"/>
+        </w:rPr>
+        <w:t xml:space="preserve">Call the Sticky function</w:t>
+      </w:r>
+    </w:p>
+    <w:p>
+      <w:pPr>
+        <w:numPr>
+          <w:ilvl w:val="1"/>
+          <w:numId w:val="1"/>
+        </w:numPr>
+        <w:ind w:left="1440" w:hanging="360"/>
+        <w:rPr>
+          <w:rFonts w:ascii="Times New Roman" w:cs="Times New Roman" w:eastAsia="Times New Roman" w:hAnsi="Times New Roman"/>
+          <w:sz w:val="24"/>
+          <w:szCs w:val="24"/>
+          <w:u w:val="none"/>
+        </w:rPr>
+      </w:pPr>
+      <w:r>
+        <w:rPr>
+          <w:rFonts w:ascii="Times New Roman" w:cs="Times New Roman" w:eastAsia="Times New Roman" w:hAnsi="Times New Roman"/>
+          <w:sz w:val="24"/>
+          <w:szCs w:val="24"/>
+          <w:rtl w:val="0"/>
+        </w:rPr>
+        <w:t xml:space="preserve">Else don’t call the sticky function</w:t>
       </w:r>
     </w:p>
     <w:p>
@@ -448,50 +543,6 @@
           <w:rtl w:val="0"/>
         </w:rPr>
         <w:t xml:space="preserve">Sets the maxHeight to be null or to have some pixels</w:t>
-      </w:r>
-    </w:p>
-    <w:p>
-      <w:pPr>
-        <w:numPr>
-          <w:ilvl w:val="0"/>
-          <w:numId w:val="1"/>
-        </w:numPr>
-        <w:ind w:left="720" w:hanging="360"/>
-        <w:rPr>
-          <w:rFonts w:ascii="Times New Roman" w:cs="Times New Roman" w:eastAsia="Times New Roman" w:hAnsi="Times New Roman"/>
-          <w:sz w:val="24"/>
-          <w:szCs w:val="24"/>
-          <w:u w:val="none"/>
-        </w:rPr>
-      </w:pPr>
-      <w:r>
-        <w:rPr>
-          <w:rFonts w:ascii="Times New Roman" w:cs="Times New Roman" w:eastAsia="Times New Roman" w:hAnsi="Times New Roman"/>
-          <w:sz w:val="24"/>
-          <w:szCs w:val="24"/>
-          <w:rtl w:val="0"/>
-        </w:rPr>
-        <w:t xml:space="preserve">Drop Down menu function for navigation bar </w:t>
-      </w:r>
-    </w:p>
-    <w:p>
-      <w:pPr>
-        <w:numPr>
-          <w:ilvl w:val="1"/>
-          <w:numId w:val="1"/>
-        </w:numPr>
-        <w:ind w:left="1440" w:hanging="360"/>
-        <w:rPr>
-          <w:rFonts w:ascii="Times New Roman" w:cs="Times New Roman" w:eastAsia="Times New Roman" w:hAnsi="Times New Roman"/>
-          <w:sz w:val="24"/>
-          <w:szCs w:val="24"/>
-          <w:u w:val="none"/>
-        </w:rPr>
-      </w:pPr>
-      <w:r>
-        <w:rPr>
-          <w:rtl w:val="0"/>
-        </w:rPr>
       </w:r>
     </w:p>
     <w:p>

</xml_diff>

<commit_message>
Added to the Update 4 document, and created the signup and contact html and css files
</commit_message>
<xml_diff>
--- a/Documents/Update 4.docx
+++ b/Documents/Update 4.docx
@@ -566,7 +566,7 @@
           <w:szCs w:val="24"/>
           <w:rtl w:val="0"/>
         </w:rPr>
-        <w:t xml:space="preserve">Input function for the Sign-Up and Contact page</w:t>
+        <w:t xml:space="preserve">Input function and display function for the Sign-Up and Contact page</w:t>
       </w:r>
     </w:p>
     <w:p>
@@ -585,8 +585,180 @@
       </w:pPr>
       <w:r>
         <w:rPr>
-          <w:rtl w:val="0"/>
-        </w:rPr>
+          <w:rFonts w:ascii="Times New Roman" w:cs="Times New Roman" w:eastAsia="Times New Roman" w:hAnsi="Times New Roman"/>
+          <w:sz w:val="24"/>
+          <w:szCs w:val="24"/>
+          <w:rtl w:val="0"/>
+        </w:rPr>
+        <w:t xml:space="preserve">Create a form</w:t>
+      </w:r>
+    </w:p>
+    <w:p>
+      <w:pPr>
+        <w:numPr>
+          <w:ilvl w:val="1"/>
+          <w:numId w:val="1"/>
+        </w:numPr>
+        <w:ind w:left="1440" w:hanging="360"/>
+        <w:rPr>
+          <w:rFonts w:ascii="Times New Roman" w:cs="Times New Roman" w:eastAsia="Times New Roman" w:hAnsi="Times New Roman"/>
+          <w:sz w:val="24"/>
+          <w:szCs w:val="24"/>
+          <w:u w:val="none"/>
+        </w:rPr>
+      </w:pPr>
+      <w:r>
+        <w:rPr>
+          <w:rFonts w:ascii="Times New Roman" w:cs="Times New Roman" w:eastAsia="Times New Roman" w:hAnsi="Times New Roman"/>
+          <w:sz w:val="24"/>
+          <w:szCs w:val="24"/>
+          <w:rtl w:val="0"/>
+        </w:rPr>
+        <w:t xml:space="preserve">Create a function that gets the form and submits it</w:t>
+      </w:r>
+    </w:p>
+    <w:p>
+      <w:pPr>
+        <w:numPr>
+          <w:ilvl w:val="2"/>
+          <w:numId w:val="1"/>
+        </w:numPr>
+        <w:ind w:left="2160" w:hanging="360"/>
+        <w:rPr>
+          <w:rFonts w:ascii="Times New Roman" w:cs="Times New Roman" w:eastAsia="Times New Roman" w:hAnsi="Times New Roman"/>
+          <w:sz w:val="24"/>
+          <w:szCs w:val="24"/>
+          <w:u w:val="none"/>
+        </w:rPr>
+      </w:pPr>
+      <w:r>
+        <w:rPr>
+          <w:rFonts w:ascii="Times New Roman" w:cs="Times New Roman" w:eastAsia="Times New Roman" w:hAnsi="Times New Roman"/>
+          <w:sz w:val="24"/>
+          <w:szCs w:val="24"/>
+          <w:rtl w:val="0"/>
+        </w:rPr>
+        <w:t xml:space="preserve">Use the .submit function</w:t>
+      </w:r>
+    </w:p>
+    <w:p>
+      <w:pPr>
+        <w:numPr>
+          <w:ilvl w:val="1"/>
+          <w:numId w:val="1"/>
+        </w:numPr>
+        <w:ind w:left="1440" w:hanging="360"/>
+        <w:rPr>
+          <w:rFonts w:ascii="Times New Roman" w:cs="Times New Roman" w:eastAsia="Times New Roman" w:hAnsi="Times New Roman"/>
+          <w:sz w:val="24"/>
+          <w:szCs w:val="24"/>
+          <w:u w:val="none"/>
+        </w:rPr>
+      </w:pPr>
+      <w:r>
+        <w:rPr>
+          <w:rFonts w:ascii="Times New Roman" w:cs="Times New Roman" w:eastAsia="Times New Roman" w:hAnsi="Times New Roman"/>
+          <w:sz w:val="24"/>
+          <w:szCs w:val="24"/>
+          <w:rtl w:val="0"/>
+        </w:rPr>
+        <w:t xml:space="preserve">Display the input by</w:t>
+      </w:r>
+    </w:p>
+    <w:p>
+      <w:pPr>
+        <w:numPr>
+          <w:ilvl w:val="2"/>
+          <w:numId w:val="1"/>
+        </w:numPr>
+        <w:ind w:left="2160" w:hanging="360"/>
+        <w:rPr>
+          <w:rFonts w:ascii="Times New Roman" w:cs="Times New Roman" w:eastAsia="Times New Roman" w:hAnsi="Times New Roman"/>
+          <w:sz w:val="24"/>
+          <w:szCs w:val="24"/>
+          <w:u w:val="none"/>
+        </w:rPr>
+      </w:pPr>
+      <w:r>
+        <w:rPr>
+          <w:rFonts w:ascii="Times New Roman" w:cs="Times New Roman" w:eastAsia="Times New Roman" w:hAnsi="Times New Roman"/>
+          <w:sz w:val="24"/>
+          <w:szCs w:val="24"/>
+          <w:rtl w:val="0"/>
+        </w:rPr>
+        <w:t xml:space="preserve">Having the document get the form</w:t>
+      </w:r>
+    </w:p>
+    <w:p>
+      <w:pPr>
+        <w:numPr>
+          <w:ilvl w:val="2"/>
+          <w:numId w:val="1"/>
+        </w:numPr>
+        <w:ind w:left="2160" w:hanging="360"/>
+        <w:rPr>
+          <w:rFonts w:ascii="Times New Roman" w:cs="Times New Roman" w:eastAsia="Times New Roman" w:hAnsi="Times New Roman"/>
+          <w:sz w:val="24"/>
+          <w:szCs w:val="24"/>
+          <w:u w:val="none"/>
+        </w:rPr>
+      </w:pPr>
+      <w:r>
+        <w:rPr>
+          <w:rFonts w:ascii="Times New Roman" w:cs="Times New Roman" w:eastAsia="Times New Roman" w:hAnsi="Times New Roman"/>
+          <w:sz w:val="24"/>
+          <w:szCs w:val="24"/>
+          <w:rtl w:val="0"/>
+        </w:rPr>
+        <w:t xml:space="preserve">Having a for loop of the form</w:t>
+      </w:r>
+    </w:p>
+    <w:p>
+      <w:pPr>
+        <w:numPr>
+          <w:ilvl w:val="3"/>
+          <w:numId w:val="1"/>
+        </w:numPr>
+        <w:ind w:left="2880" w:hanging="360"/>
+        <w:rPr>
+          <w:rFonts w:ascii="Times New Roman" w:cs="Times New Roman" w:eastAsia="Times New Roman" w:hAnsi="Times New Roman"/>
+          <w:sz w:val="24"/>
+          <w:szCs w:val="24"/>
+          <w:u w:val="none"/>
+        </w:rPr>
+      </w:pPr>
+      <w:r>
+        <w:rPr>
+          <w:rFonts w:ascii="Times New Roman" w:cs="Times New Roman" w:eastAsia="Times New Roman" w:hAnsi="Times New Roman"/>
+          <w:sz w:val="24"/>
+          <w:szCs w:val="24"/>
+          <w:rtl w:val="0"/>
+        </w:rPr>
+        <w:t xml:space="preserve">Gets the text and prints it out</w:t>
+      </w:r>
+    </w:p>
+    <w:p>
+      <w:pPr>
+        <w:numPr>
+          <w:ilvl w:val="2"/>
+          <w:numId w:val="1"/>
+        </w:numPr>
+        <w:ind w:left="2160" w:hanging="360"/>
+        <w:rPr>
+          <w:rFonts w:ascii="Times New Roman" w:cs="Times New Roman" w:eastAsia="Times New Roman" w:hAnsi="Times New Roman"/>
+          <w:sz w:val="24"/>
+          <w:szCs w:val="24"/>
+          <w:u w:val="none"/>
+        </w:rPr>
+      </w:pPr>
+      <w:r>
+        <w:rPr>
+          <w:rFonts w:ascii="Times New Roman" w:cs="Times New Roman" w:eastAsia="Times New Roman" w:hAnsi="Times New Roman"/>
+          <w:sz w:val="24"/>
+          <w:szCs w:val="24"/>
+          <w:rtl w:val="0"/>
+        </w:rPr>
+        <w:t xml:space="preserve">Have the document get receive the inputted text to print out</w:t>
       </w:r>
     </w:p>
     <w:sectPr>

</xml_diff>